<commit_message>
Solo faltan tablas de verdad y equivalencias
</commit_message>
<xml_diff>
--- a/Demostraciones.docx
+++ b/Demostraciones.docx
@@ -1,6 +1,6 @@
 
 <file path=word/document.xml><?xml version="1.0" encoding="utf-8"?>
-<w:document xmlns:wpc="http://schemas.microsoft.com/office/word/2010/wordprocessingCanvas" xmlns:cx="http://schemas.microsoft.com/office/drawing/2014/chartex" xmlns:mc="http://schemas.openxmlformats.org/markup-compatibility/2006" xmlns:o="urn:schemas-microsoft-com:office:office" xmlns:r="http://schemas.openxmlformats.org/officeDocument/2006/relationships" xmlns:m="http://schemas.openxmlformats.org/officeDocument/2006/math" xmlns:v="urn:schemas-microsoft-com:vml" xmlns:wp14="http://schemas.microsoft.com/office/word/2010/wordprocessingDrawing" xmlns:wp="http://schemas.openxmlformats.org/drawingml/2006/wordprocessingDrawing" xmlns:w10="urn:schemas-microsoft-com:office:word" xmlns:w="http://schemas.openxmlformats.org/wordprocessingml/2006/main" xmlns:w14="http://schemas.microsoft.com/office/word/2010/wordml" xmlns:w15="http://schemas.microsoft.com/office/word/2012/wordml" xmlns:w16se="http://schemas.microsoft.com/office/word/2015/wordml/symex" xmlns:wpg="http://schemas.microsoft.com/office/word/2010/wordprocessingGroup" xmlns:wpi="http://schemas.microsoft.com/office/word/2010/wordprocessingInk" xmlns:wne="http://schemas.microsoft.com/office/word/2006/wordml" xmlns:wps="http://schemas.microsoft.com/office/word/2010/wordprocessingShape" mc:Ignorable="w14 w15 w16se wp14">
+<w:document xmlns:wpc="http://schemas.microsoft.com/office/word/2010/wordprocessingCanvas" xmlns:cx="http://schemas.microsoft.com/office/drawing/2014/chartex" xmlns:cx1="http://schemas.microsoft.com/office/drawing/2015/9/8/chartex" xmlns:cx2="http://schemas.microsoft.com/office/drawing/2015/10/21/chartex" xmlns:cx3="http://schemas.microsoft.com/office/drawing/2016/5/9/chartex" xmlns:cx4="http://schemas.microsoft.com/office/drawing/2016/5/10/chartex" xmlns:cx5="http://schemas.microsoft.com/office/drawing/2016/5/11/chartex" xmlns:cx6="http://schemas.microsoft.com/office/drawing/2016/5/12/chartex" xmlns:cx7="http://schemas.microsoft.com/office/drawing/2016/5/13/chartex" xmlns:cx8="http://schemas.microsoft.com/office/drawing/2016/5/14/chartex" xmlns:mc="http://schemas.openxmlformats.org/markup-compatibility/2006" xmlns:aink="http://schemas.microsoft.com/office/drawing/2016/ink" xmlns:am3d="http://schemas.microsoft.com/office/drawing/2017/model3d" xmlns:o="urn:schemas-microsoft-com:office:office" xmlns:r="http://schemas.openxmlformats.org/officeDocument/2006/relationships" xmlns:m="http://schemas.openxmlformats.org/officeDocument/2006/math" xmlns:v="urn:schemas-microsoft-com:vml" xmlns:wp14="http://schemas.microsoft.com/office/word/2010/wordprocessingDrawing" xmlns:wp="http://schemas.openxmlformats.org/drawingml/2006/wordprocessingDrawing" xmlns:w10="urn:schemas-microsoft-com:office:word" xmlns:w="http://schemas.openxmlformats.org/wordprocessingml/2006/main" xmlns:w14="http://schemas.microsoft.com/office/word/2010/wordml" xmlns:w15="http://schemas.microsoft.com/office/word/2012/wordml" xmlns:w16cid="http://schemas.microsoft.com/office/word/2016/wordml/cid" xmlns:w16se="http://schemas.microsoft.com/office/word/2015/wordml/symex" xmlns:wpg="http://schemas.microsoft.com/office/word/2010/wordprocessingGroup" xmlns:wpi="http://schemas.microsoft.com/office/word/2010/wordprocessingInk" xmlns:wne="http://schemas.microsoft.com/office/word/2006/wordml" xmlns:wps="http://schemas.microsoft.com/office/word/2010/wordprocessingShape" mc:Ignorable="w14 w15 w16se w16cid wp14">
   <w:body>
     <w:p>
       <w:pPr>
@@ -18,7 +18,6 @@
       <w:r>
         <w:tab/>
       </w:r>
-      <w:proofErr w:type="spellStart"/>
       <w:r>
         <w:rPr>
           <w:sz w:val="44"/>
@@ -26,7 +25,6 @@
         </w:rPr>
         <w:t>Demostraciones</w:t>
       </w:r>
-      <w:proofErr w:type="spellEnd"/>
     </w:p>
     <w:p>
       <w:pPr>
@@ -36,7 +34,6 @@
           <w:lang w:val="es-UY"/>
         </w:rPr>
       </w:pPr>
-      <w:proofErr w:type="spellStart"/>
       <w:r>
         <w:rPr>
           <w:sz w:val="24"/>
@@ -44,7 +41,6 @@
         </w:rPr>
         <w:t>Enteros</w:t>
       </w:r>
-      <w:proofErr w:type="spellEnd"/>
       <w:r>
         <w:rPr>
           <w:sz w:val="24"/>
@@ -64,11 +60,13 @@
         <w:rPr>
           <w:rFonts w:eastAsiaTheme="minorEastAsia"/>
           <w:b/>
+          <w:lang w:val="es-UY"/>
         </w:rPr>
       </w:pPr>
       <w:r>
         <w:rPr>
           <w:b/>
+          <w:lang w:val="es-UY"/>
         </w:rPr>
         <w:t>(</w:t>
       </w:r>
@@ -76,25 +74,47 @@
         <w:rPr>
           <w:rFonts w:ascii="Cambria Math" w:hAnsi="Cambria Math" w:cs="Cambria Math"/>
           <w:b/>
+          <w:lang w:val="es-UY"/>
         </w:rPr>
         <w:t>∀</w:t>
       </w:r>
-      <w:r>
-        <w:rPr>
-          <w:b/>
-        </w:rPr>
-        <w:t xml:space="preserve">n :: N </w:t>
+      <w:bookmarkStart w:id="0" w:name="_GoBack"/>
+      <w:bookmarkEnd w:id="0"/>
+      <w:proofErr w:type="gramStart"/>
+      <w:r>
+        <w:rPr>
+          <w:b/>
+          <w:lang w:val="es-UY"/>
+        </w:rPr>
+        <w:t>n:</w:t>
+      </w:r>
+      <w:r>
+        <w:rPr>
+          <w:b/>
+          <w:lang w:val="es-UY"/>
+        </w:rPr>
+        <w:t>:</w:t>
+      </w:r>
+      <w:proofErr w:type="gramEnd"/>
+      <w:r>
+        <w:rPr>
+          <w:b/>
+          <w:lang w:val="es-UY"/>
+        </w:rPr>
+        <w:t xml:space="preserve"> N </w:t>
       </w:r>
       <w:r>
         <w:rPr>
           <w:rFonts w:ascii="Calibri" w:hAnsi="Calibri" w:cs="Calibri"/>
           <w:b/>
+          <w:lang w:val="es-UY"/>
         </w:rPr>
         <w:t>−</w:t>
       </w:r>
       <w:r>
         <w:rPr>
           <w:b/>
+          <w:lang w:val="es-UY"/>
         </w:rPr>
         <w:t xml:space="preserve"> {0}) sum1 n = </w:t>
       </w:r>
@@ -117,7 +137,26 @@
               <w:rPr>
                 <w:rFonts w:ascii="Cambria Math" w:hAnsi="Cambria Math"/>
               </w:rPr>
-              <m:t>n(3n</m:t>
+              <m:t>n</m:t>
+            </m:r>
+            <m:r>
+              <m:rPr>
+                <m:sty m:val="b"/>
+              </m:rPr>
+              <w:rPr>
+                <w:rFonts w:ascii="Cambria Math" w:hAnsi="Cambria Math"/>
+                <w:lang w:val="es-UY"/>
+              </w:rPr>
+              <m:t>(</m:t>
+            </m:r>
+            <m:r>
+              <m:rPr>
+                <m:sty m:val="b"/>
+              </m:rPr>
+              <w:rPr>
+                <w:rFonts w:ascii="Cambria Math" w:hAnsi="Cambria Math"/>
+              </w:rPr>
+              <m:t>3n</m:t>
             </m:r>
             <m:r>
               <m:rPr>
@@ -125,6 +164,7 @@
               </m:rPr>
               <w:rPr>
                 <w:rFonts w:ascii="Cambria Math" w:hAnsi="Cambria Math" w:cs="Calibri"/>
+                <w:lang w:val="es-UY"/>
               </w:rPr>
               <m:t>-</m:t>
             </m:r>
@@ -135,7 +175,17 @@
               <w:rPr>
                 <w:rFonts w:ascii="Cambria Math" w:hAnsi="Cambria Math"/>
               </w:rPr>
-              <m:t>1)</m:t>
+              <m:t>1</m:t>
+            </m:r>
+            <m:r>
+              <m:rPr>
+                <m:sty m:val="b"/>
+              </m:rPr>
+              <w:rPr>
+                <w:rFonts w:ascii="Cambria Math" w:hAnsi="Cambria Math"/>
+                <w:lang w:val="es-UY"/>
+              </w:rPr>
+              <m:t>)</m:t>
             </m:r>
           </m:num>
           <m:den>
@@ -155,6 +205,7 @@
         <w:rPr>
           <w:rFonts w:eastAsiaTheme="minorEastAsia"/>
           <w:b/>
+          <w:lang w:val="es-UY"/>
         </w:rPr>
         <w:t xml:space="preserve"> </w:t>
       </w:r>
@@ -166,51 +217,20 @@
           <w:rFonts w:eastAsiaTheme="minorEastAsia"/>
         </w:rPr>
       </w:pPr>
-      <w:proofErr w:type="spellStart"/>
-      <w:r>
-        <w:rPr>
-          <w:rFonts w:eastAsiaTheme="minorEastAsia"/>
-          <w:b/>
-        </w:rPr>
-        <w:t>Funcion</w:t>
-      </w:r>
-      <w:proofErr w:type="spellEnd"/>
-      <w:r>
-        <w:rPr>
-          <w:rFonts w:eastAsiaTheme="minorEastAsia"/>
-          <w:b/>
-        </w:rPr>
-        <w:t>:</w:t>
-      </w:r>
-      <w:r>
-        <w:rPr>
-          <w:rFonts w:eastAsiaTheme="minorEastAsia"/>
-        </w:rPr>
-        <w:br/>
-        <w:t>sum1::</w:t>
-      </w:r>
-      <w:proofErr w:type="spellStart"/>
-      <w:r>
-        <w:rPr>
-          <w:rFonts w:eastAsiaTheme="minorEastAsia"/>
-        </w:rPr>
-        <w:t>Int</w:t>
-      </w:r>
-      <w:proofErr w:type="spellEnd"/>
-      <w:r>
-        <w:rPr>
-          <w:rFonts w:eastAsiaTheme="minorEastAsia"/>
-        </w:rPr>
-        <w:t>-&gt;</w:t>
-      </w:r>
-      <w:proofErr w:type="spellStart"/>
-      <w:r>
-        <w:rPr>
-          <w:rFonts w:eastAsiaTheme="minorEastAsia"/>
-        </w:rPr>
-        <w:t>Int</w:t>
-      </w:r>
-      <w:proofErr w:type="spellEnd"/>
+      <w:r>
+        <w:rPr>
+          <w:rFonts w:eastAsiaTheme="minorEastAsia"/>
+          <w:b/>
+        </w:rPr>
+        <w:t>Funcion:</w:t>
+      </w:r>
+      <w:r>
+        <w:rPr>
+          <w:rFonts w:eastAsiaTheme="minorEastAsia"/>
+        </w:rPr>
+        <w:br/>
+        <w:t>sum1::Int-&gt;Int</w:t>
+      </w:r>
       <w:r>
         <w:rPr>
           <w:rFonts w:eastAsiaTheme="minorEastAsia"/>
@@ -225,8 +245,6 @@
         <w:br/>
         <w:t>sum1 n = (3.n)-2</w:t>
       </w:r>
-      <w:bookmarkStart w:id="0" w:name="_GoBack"/>
-      <w:bookmarkEnd w:id="0"/>
     </w:p>
     <w:p>
       <w:pPr>
@@ -290,22 +308,7 @@
           <w:lang w:val="es-UY"/>
         </w:rPr>
         <w:br/>
-      </w:r>
-      <w:proofErr w:type="spellStart"/>
-      <w:r>
-        <w:rPr>
-          <w:rFonts w:eastAsiaTheme="minorEastAsia"/>
-          <w:lang w:val="es-UY"/>
-        </w:rPr>
-        <w:t>def</w:t>
-      </w:r>
-      <w:proofErr w:type="spellEnd"/>
-      <w:r>
-        <w:rPr>
-          <w:rFonts w:eastAsiaTheme="minorEastAsia"/>
-          <w:lang w:val="es-UY"/>
-        </w:rPr>
-        <w:t xml:space="preserve"> sum1|distributiva y resta</w:t>
+        <w:t>def sum1|distributiva y resta</w:t>
       </w:r>
       <w:r>
         <w:rPr>
@@ -681,24 +684,7 @@
           <w:lang w:val="es-UY"/>
         </w:rPr>
         <w:br/>
-      </w:r>
-      <w:proofErr w:type="spellStart"/>
-      <w:r>
-        <w:rPr>
-          <w:rFonts w:eastAsiaTheme="minorEastAsia"/>
-          <w:b/>
-          <w:lang w:val="es-UY"/>
-        </w:rPr>
-        <w:t>def</w:t>
-      </w:r>
-      <w:proofErr w:type="spellEnd"/>
-      <w:r>
-        <w:rPr>
-          <w:rFonts w:eastAsiaTheme="minorEastAsia"/>
-          <w:b/>
-          <w:lang w:val="es-UY"/>
-        </w:rPr>
-        <w:t xml:space="preserve"> sum1</w:t>
+        <w:t>def sum1</w:t>
       </w:r>
       <w:r>
         <w:rPr>
@@ -887,6 +873,9 @@
       </w:r>
       <m:oMath>
         <m:r>
+          <m:rPr>
+            <m:sty m:val="p"/>
+          </m:rPr>
           <w:rPr>
             <w:rFonts w:ascii="Cambria Math" w:eastAsiaTheme="minorEastAsia" w:hAnsi="Cambria Math"/>
             <w:lang w:val="es-UY"/>
@@ -959,7 +948,6 @@
           </m:den>
         </m:f>
       </m:oMath>
-      <w:proofErr w:type="spellStart"/>
       <w:r>
         <w:rPr>
           <w:rFonts w:eastAsiaTheme="minorEastAsia"/>
@@ -968,7 +956,6 @@
         </w:rPr>
         <w:t>odo</w:t>
       </w:r>
-      <w:proofErr w:type="spellEnd"/>
       <w:r>
         <w:rPr>
           <w:rFonts w:eastAsiaTheme="minorEastAsia"/>
@@ -1043,14 +1030,7 @@
                   <w:rFonts w:ascii="Cambria Math" w:eastAsiaTheme="minorEastAsia" w:hAnsi="Cambria Math"/>
                   <w:lang w:val="es-UY"/>
                 </w:rPr>
-                <m:t>+5n</m:t>
-              </m:r>
-              <m:r>
-                <w:rPr>
-                  <w:rFonts w:ascii="Cambria Math" w:eastAsiaTheme="minorEastAsia" w:hAnsi="Cambria Math"/>
-                  <w:lang w:val="es-UY"/>
-                </w:rPr>
-                <m:t>+2</m:t>
+                <m:t>+5n+2</m:t>
               </m:r>
             </m:num>
             <m:den>
@@ -1064,6 +1044,9 @@
             </m:den>
           </m:f>
           <m:r>
+            <m:rPr>
+              <m:sty m:val="p"/>
+            </m:rPr>
             <w:rPr>
               <w:rFonts w:eastAsiaTheme="minorEastAsia"/>
               <w:lang w:val="es-UY"/>
@@ -1281,17 +1264,7 @@
                   <w:rFonts w:ascii="Cambria Math" w:eastAsiaTheme="minorEastAsia" w:hAnsi="Cambria Math"/>
                   <w:lang w:val="es-UY"/>
                 </w:rPr>
-                <m:t>n+3</m:t>
-              </m:r>
-              <m:r>
-                <m:rPr>
-                  <m:sty m:val="bi"/>
-                </m:rPr>
-                <w:rPr>
-                  <w:rFonts w:ascii="Cambria Math" w:eastAsiaTheme="minorEastAsia" w:hAnsi="Cambria Math"/>
-                  <w:lang w:val="es-UY"/>
-                </w:rPr>
-                <m:t>-1)</m:t>
+                <m:t>n+3-1)</m:t>
               </m:r>
             </m:num>
             <m:den>
@@ -1308,6 +1281,9 @@
             </m:den>
           </m:f>
           <m:r>
+            <m:rPr>
+              <m:sty m:val="p"/>
+            </m:rPr>
             <w:rPr>
               <w:rFonts w:eastAsiaTheme="minorEastAsia"/>
               <w:lang w:val="es-UY"/>
@@ -1379,7 +1355,7 @@
                   <w:rFonts w:ascii="Cambria Math" w:eastAsiaTheme="minorEastAsia" w:hAnsi="Cambria Math"/>
                   <w:lang w:val="es-UY"/>
                 </w:rPr>
-                <m:t>.(3n+</m:t>
+                <m:t>.(3</m:t>
               </m:r>
               <m:r>
                 <m:rPr>
@@ -1389,17 +1365,7 @@
                   <w:rFonts w:ascii="Cambria Math" w:eastAsiaTheme="minorEastAsia" w:hAnsi="Cambria Math"/>
                   <w:lang w:val="es-UY"/>
                 </w:rPr>
-                <m:t>2</m:t>
-              </m:r>
-              <m:r>
-                <m:rPr>
-                  <m:sty m:val="bi"/>
-                </m:rPr>
-                <w:rPr>
-                  <w:rFonts w:ascii="Cambria Math" w:eastAsiaTheme="minorEastAsia" w:hAnsi="Cambria Math"/>
-                  <w:lang w:val="es-UY"/>
-                </w:rPr>
-                <m:t>)</m:t>
+                <m:t>n+2)</m:t>
               </m:r>
             </m:num>
             <m:den>
@@ -1416,9 +1382,11 @@
             </m:den>
           </m:f>
           <m:r>
+            <m:rPr>
+              <m:sty m:val="b"/>
+            </m:rPr>
             <w:rPr>
               <w:rFonts w:eastAsiaTheme="minorEastAsia"/>
-              <w:b/>
               <w:lang w:val="es-UY"/>
             </w:rPr>
             <w:br/>
@@ -1549,9 +1517,11 @@
             </m:den>
           </m:f>
           <m:r>
+            <m:rPr>
+              <m:sty m:val="b"/>
+            </m:rPr>
             <w:rPr>
               <w:rFonts w:eastAsiaTheme="minorEastAsia"/>
-              <w:b/>
               <w:lang w:val="es-UY"/>
             </w:rPr>
             <w:br/>
@@ -1645,17 +1615,7 @@
                   <w:rFonts w:ascii="Cambria Math" w:eastAsiaTheme="minorEastAsia" w:hAnsi="Cambria Math"/>
                   <w:lang w:val="es-UY"/>
                 </w:rPr>
-                <m:t>+</m:t>
-              </m:r>
-              <m:r>
-                <m:rPr>
-                  <m:sty m:val="bi"/>
-                </m:rPr>
-                <w:rPr>
-                  <w:rFonts w:ascii="Cambria Math" w:eastAsiaTheme="minorEastAsia" w:hAnsi="Cambria Math"/>
-                  <w:lang w:val="es-UY"/>
-                </w:rPr>
-                <m:t>5</m:t>
+                <m:t>+5</m:t>
               </m:r>
               <m:r>
                 <m:rPr>
@@ -1682,30 +1642,60 @@
             </m:den>
           </m:f>
           <m:r>
+            <m:rPr>
+              <m:sty m:val="b"/>
+            </m:rPr>
             <w:rPr>
               <w:rFonts w:eastAsiaTheme="minorEastAsia"/>
-              <w:b/>
               <w:lang w:val="es-UY"/>
             </w:rPr>
             <w:br/>
           </m:r>
+        </m:oMath>
+        <m:oMath>
           <m:r>
+            <m:rPr>
+              <m:sty m:val="b"/>
+            </m:rPr>
             <w:rPr>
               <w:rFonts w:eastAsiaTheme="minorEastAsia"/>
-              <w:b/>
               <w:lang w:val="es-UY"/>
             </w:rPr>
             <w:br/>
-            <w:t xml:space="preserve">#1 = #2 </w:t>
+          </m:r>
+        </m:oMath>
+        <m:oMath>
+          <m:r>
+            <m:rPr>
+              <m:sty m:val="b"/>
+            </m:rPr>
+            <w:rPr>
+              <w:rFonts w:eastAsiaTheme="minorEastAsia"/>
+              <w:lang w:val="es-UY"/>
+            </w:rPr>
+            <m:t xml:space="preserve">#1 = #2 </m:t>
           </m:r>
           <m:r>
+            <m:rPr>
+              <m:sty m:val="b"/>
+            </m:rPr>
             <w:rPr>
               <w:rFonts w:eastAsiaTheme="minorEastAsia"/>
-              <w:b/>
               <w:lang w:val="es-UY"/>
             </w:rPr>
             <w:br/>
-            <w:t>LQQD</w:t>
+          </m:r>
+        </m:oMath>
+        <m:oMath>
+          <m:r>
+            <m:rPr>
+              <m:sty m:val="b"/>
+            </m:rPr>
+            <w:rPr>
+              <w:rFonts w:eastAsiaTheme="minorEastAsia"/>
+              <w:lang w:val="es-UY"/>
+            </w:rPr>
+            <m:t>LQQD</m:t>
           </m:r>
         </m:oMath>
       </m:oMathPara>
@@ -1730,538 +1720,218 @@
           <w:b/>
           <w:lang w:val="es-UY"/>
         </w:rPr>
-        <w:t xml:space="preserve"> </w:t>
-      </w:r>
-      <w:r>
-        <w:rPr>
-          <w:b/>
+        <w:t xml:space="preserve"> (</w:t>
+      </w:r>
+      <w:r>
+        <w:rPr>
+          <w:rFonts w:ascii="Cambria Math" w:hAnsi="Cambria Math" w:cs="Cambria Math"/>
+          <w:b/>
+          <w:lang w:val="es-UY"/>
+        </w:rPr>
+        <w:t>∀</w:t>
+      </w:r>
+      <w:r>
+        <w:rPr>
+          <w:b/>
+          <w:lang w:val="es-UY"/>
+        </w:rPr>
+        <w:t>n :: N) dosala (n + 1) = (sum2 n) + 1</w:t>
+      </w:r>
+      <w:r>
+        <w:rPr>
+          <w:b/>
+          <w:lang w:val="es-UY"/>
+        </w:rPr>
+        <w:br/>
+        <w:t>Funciones:</w:t>
+      </w:r>
+      <w:r>
+        <w:rPr>
+          <w:lang w:val="es-UY"/>
+        </w:rPr>
+        <w:br/>
+        <w:t>dosala::Int-&gt;Int</w:t>
+      </w:r>
+      <w:r>
+        <w:rPr>
+          <w:lang w:val="es-UY"/>
+        </w:rPr>
+        <w:br/>
+        <w:t>dosala 0 = 1</w:t>
+      </w:r>
+      <w:r>
+        <w:rPr>
+          <w:lang w:val="es-UY"/>
+        </w:rPr>
+        <w:br/>
+        <w:t>dosala n = 2 * dosala (n-1);</w:t>
+      </w:r>
+      <w:r>
+        <w:rPr>
+          <w:lang w:val="es-UY"/>
+        </w:rPr>
+        <w:br/>
+      </w:r>
+      <w:r>
+        <w:rPr>
+          <w:lang w:val="es-UY"/>
+        </w:rPr>
+        <w:br/>
+        <w:t>sum2::Int-&gt;Int</w:t>
+      </w:r>
+      <w:r>
+        <w:rPr>
+          <w:lang w:val="es-UY"/>
+        </w:rPr>
+        <w:br/>
+        <w:t>sum2 0 = dosala 0</w:t>
+      </w:r>
+      <w:r>
+        <w:rPr>
+          <w:lang w:val="es-UY"/>
+        </w:rPr>
+        <w:br/>
+        <w:t>sum2 n = dosala n + sum2 (n-1);</w:t>
+      </w:r>
+      <w:r>
+        <w:rPr>
+          <w:lang w:val="es-UY"/>
+        </w:rPr>
+        <w:br/>
+      </w:r>
+      <w:r>
+        <w:rPr>
+          <w:lang w:val="es-UY"/>
+        </w:rPr>
+        <w:br/>
+      </w:r>
+      <w:r>
+        <w:rPr>
+          <w:b/>
+          <w:lang w:val="es-UY"/>
+        </w:rPr>
+        <w:t>Paso base ( n = 0)</w:t>
+      </w:r>
+      <w:r>
+        <w:rPr>
+          <w:lang w:val="es-UY"/>
+        </w:rPr>
+        <w:br/>
+        <w:t>dosala 1 = sum2 0 +1</w:t>
+      </w:r>
+      <w:r>
+        <w:rPr>
+          <w:lang w:val="es-UY"/>
+        </w:rPr>
+        <w:br/>
+        <w:t>= def dosala y sum2</w:t>
+      </w:r>
+      <w:r>
+        <w:rPr>
+          <w:lang w:val="es-UY"/>
+        </w:rPr>
+        <w:br/>
+        <w:t>2*dosala 0 = dosala 0 +1</w:t>
+      </w:r>
+      <w:r>
+        <w:rPr>
+          <w:lang w:val="es-UY"/>
+        </w:rPr>
+        <w:br/>
+        <w:t>=def dosala</w:t>
+      </w:r>
+      <w:r>
+        <w:rPr>
+          <w:lang w:val="es-UY"/>
+        </w:rPr>
+        <w:br/>
+        <w:t>2*1 = 1+1</w:t>
+      </w:r>
+      <w:r>
+        <w:rPr>
+          <w:lang w:val="es-UY"/>
+        </w:rPr>
+        <w:br/>
+        <w:t>2=2</w:t>
+      </w:r>
+      <w:r>
+        <w:rPr>
+          <w:lang w:val="es-UY"/>
+        </w:rPr>
+        <w:br/>
+      </w:r>
+      <w:r>
+        <w:rPr>
+          <w:b/>
+          <w:lang w:val="es-UY"/>
+        </w:rPr>
+        <w:t>Paso Inductivo ( n = n+1 )</w:t>
+      </w:r>
+      <w:r>
+        <w:rPr>
+          <w:b/>
+          <w:lang w:val="es-UY"/>
+        </w:rPr>
+        <w:br/>
+      </w:r>
+      <w:r>
+        <w:rPr>
+          <w:lang w:val="es-UY"/>
+        </w:rPr>
+        <w:t>Hi) dosala (n+1) = (sum2 n ) +1</w:t>
+      </w:r>
+      <w:r>
+        <w:rPr>
+          <w:lang w:val="es-UY"/>
+        </w:rPr>
+        <w:br/>
+        <w:t>Ti) dosala ((n+1)+1) = ( sum2 (n+1) )+1</w:t>
+      </w:r>
+      <w:r>
+        <w:rPr>
+          <w:lang w:val="es-UY"/>
+        </w:rPr>
+        <w:br/>
+        <w:t>Demostración:</w:t>
+      </w:r>
+      <w:r>
+        <w:rPr>
+          <w:lang w:val="es-UY"/>
+        </w:rPr>
+        <w:br/>
+        <w:t>dosala(n+2) = (sum2 (n+1))+1</w:t>
+      </w:r>
+      <w:r>
+        <w:rPr>
+          <w:lang w:val="es-UY"/>
+        </w:rPr>
+        <w:br/>
+      </w:r>
+      <w:r>
+        <w:rPr>
+          <w:b/>
+          <w:lang w:val="es-UY"/>
+        </w:rPr>
+        <w:t>= def dosala y sum2</w:t>
+      </w:r>
+      <w:r>
+        <w:rPr>
+          <w:lang w:val="es-UY"/>
+        </w:rPr>
+        <w:br/>
+        <w:t>2*</w:t>
+      </w:r>
+      <w:r>
+        <w:rPr>
           <w:lang w:val="es-UY"/>
         </w:rPr>
         <w:t>(</w:t>
       </w:r>
       <w:r>
         <w:rPr>
-          <w:rFonts w:ascii="Cambria Math" w:hAnsi="Cambria Math" w:cs="Cambria Math"/>
-          <w:b/>
-          <w:lang w:val="es-UY"/>
-        </w:rPr>
-        <w:t>∀</w:t>
-      </w:r>
-      <w:r>
-        <w:rPr>
-          <w:b/>
-          <w:lang w:val="es-UY"/>
-        </w:rPr>
-        <w:t xml:space="preserve">n :: N) </w:t>
-      </w:r>
-      <w:proofErr w:type="spellStart"/>
-      <w:r>
-        <w:rPr>
-          <w:b/>
-          <w:lang w:val="es-UY"/>
-        </w:rPr>
-        <w:t>dosala</w:t>
-      </w:r>
-      <w:proofErr w:type="spellEnd"/>
-      <w:r>
-        <w:rPr>
-          <w:b/>
-          <w:lang w:val="es-UY"/>
-        </w:rPr>
-        <w:t xml:space="preserve"> (n + 1) = (sum2 n) + 1</w:t>
-      </w:r>
-      <w:r>
-        <w:rPr>
-          <w:b/>
-          <w:lang w:val="es-UY"/>
-        </w:rPr>
-        <w:br/>
-        <w:t>Funciones:</w:t>
-      </w:r>
-      <w:r>
-        <w:rPr>
-          <w:lang w:val="es-UY"/>
-        </w:rPr>
-        <w:br/>
-      </w:r>
-      <w:proofErr w:type="spellStart"/>
-      <w:r>
-        <w:rPr>
-          <w:lang w:val="es-UY"/>
-        </w:rPr>
-        <w:t>dosala</w:t>
-      </w:r>
-      <w:proofErr w:type="spellEnd"/>
-      <w:r>
-        <w:rPr>
-          <w:lang w:val="es-UY"/>
-        </w:rPr>
-        <w:t>::</w:t>
-      </w:r>
-      <w:proofErr w:type="spellStart"/>
-      <w:r>
-        <w:rPr>
-          <w:lang w:val="es-UY"/>
-        </w:rPr>
-        <w:t>Int</w:t>
-      </w:r>
-      <w:proofErr w:type="spellEnd"/>
-      <w:r>
-        <w:rPr>
-          <w:lang w:val="es-UY"/>
-        </w:rPr>
-        <w:t>-&gt;</w:t>
-      </w:r>
-      <w:proofErr w:type="spellStart"/>
-      <w:r>
-        <w:rPr>
-          <w:lang w:val="es-UY"/>
-        </w:rPr>
-        <w:t>Int</w:t>
-      </w:r>
-      <w:proofErr w:type="spellEnd"/>
-      <w:r>
-        <w:rPr>
-          <w:lang w:val="es-UY"/>
-        </w:rPr>
-        <w:br/>
-      </w:r>
-      <w:proofErr w:type="spellStart"/>
-      <w:r>
-        <w:rPr>
-          <w:lang w:val="es-UY"/>
-        </w:rPr>
-        <w:t>dosala</w:t>
-      </w:r>
-      <w:proofErr w:type="spellEnd"/>
-      <w:r>
-        <w:rPr>
-          <w:lang w:val="es-UY"/>
-        </w:rPr>
-        <w:t xml:space="preserve"> 0 = 1</w:t>
-      </w:r>
-      <w:r>
-        <w:rPr>
-          <w:lang w:val="es-UY"/>
-        </w:rPr>
-        <w:br/>
-      </w:r>
-      <w:proofErr w:type="spellStart"/>
-      <w:r>
-        <w:rPr>
-          <w:lang w:val="es-UY"/>
-        </w:rPr>
-        <w:t>dosala</w:t>
-      </w:r>
-      <w:proofErr w:type="spellEnd"/>
-      <w:r>
-        <w:rPr>
-          <w:lang w:val="es-UY"/>
-        </w:rPr>
-        <w:t xml:space="preserve"> n = 2 * </w:t>
-      </w:r>
-      <w:proofErr w:type="spellStart"/>
-      <w:r>
-        <w:rPr>
-          <w:lang w:val="es-UY"/>
-        </w:rPr>
-        <w:t>dosala</w:t>
-      </w:r>
-      <w:proofErr w:type="spellEnd"/>
-      <w:r>
-        <w:rPr>
-          <w:lang w:val="es-UY"/>
-        </w:rPr>
-        <w:t xml:space="preserve"> (n-1);</w:t>
-      </w:r>
-      <w:r>
-        <w:rPr>
-          <w:lang w:val="es-UY"/>
-        </w:rPr>
-        <w:br/>
-      </w:r>
-      <w:r>
-        <w:rPr>
-          <w:lang w:val="es-UY"/>
-        </w:rPr>
-        <w:br/>
-        <w:t>sum2::</w:t>
-      </w:r>
-      <w:proofErr w:type="spellStart"/>
-      <w:r>
-        <w:rPr>
-          <w:lang w:val="es-UY"/>
-        </w:rPr>
-        <w:t>Int</w:t>
-      </w:r>
-      <w:proofErr w:type="spellEnd"/>
-      <w:r>
-        <w:rPr>
-          <w:lang w:val="es-UY"/>
-        </w:rPr>
-        <w:t>-&gt;</w:t>
-      </w:r>
-      <w:proofErr w:type="spellStart"/>
-      <w:r>
-        <w:rPr>
-          <w:lang w:val="es-UY"/>
-        </w:rPr>
-        <w:t>Int</w:t>
-      </w:r>
-      <w:proofErr w:type="spellEnd"/>
-      <w:r>
-        <w:rPr>
-          <w:lang w:val="es-UY"/>
-        </w:rPr>
-        <w:br/>
-        <w:t xml:space="preserve">sum2 0 = </w:t>
-      </w:r>
-      <w:proofErr w:type="spellStart"/>
-      <w:r>
-        <w:rPr>
-          <w:lang w:val="es-UY"/>
-        </w:rPr>
-        <w:t>dosala</w:t>
-      </w:r>
-      <w:proofErr w:type="spellEnd"/>
-      <w:r>
-        <w:rPr>
-          <w:lang w:val="es-UY"/>
-        </w:rPr>
-        <w:t xml:space="preserve"> 0</w:t>
-      </w:r>
-      <w:r>
-        <w:rPr>
-          <w:lang w:val="es-UY"/>
-        </w:rPr>
-        <w:br/>
-        <w:t xml:space="preserve">sum2 n = </w:t>
-      </w:r>
-      <w:proofErr w:type="spellStart"/>
-      <w:r>
-        <w:rPr>
-          <w:lang w:val="es-UY"/>
-        </w:rPr>
-        <w:t>dosala</w:t>
-      </w:r>
-      <w:proofErr w:type="spellEnd"/>
-      <w:r>
-        <w:rPr>
-          <w:lang w:val="es-UY"/>
-        </w:rPr>
-        <w:t xml:space="preserve"> n + sum2 (n-1);</w:t>
-      </w:r>
-      <w:r>
-        <w:rPr>
-          <w:lang w:val="es-UY"/>
-        </w:rPr>
-        <w:br/>
-      </w:r>
-      <w:r>
-        <w:rPr>
-          <w:lang w:val="es-UY"/>
-        </w:rPr>
-        <w:br/>
-      </w:r>
-      <w:r>
-        <w:rPr>
-          <w:b/>
-          <w:lang w:val="es-UY"/>
-        </w:rPr>
-        <w:t>Paso base ( n = 0)</w:t>
-      </w:r>
-      <w:r>
-        <w:rPr>
-          <w:lang w:val="es-UY"/>
-        </w:rPr>
-        <w:br/>
-      </w:r>
-      <w:proofErr w:type="spellStart"/>
-      <w:r>
-        <w:rPr>
-          <w:lang w:val="es-UY"/>
-        </w:rPr>
-        <w:t>dosala</w:t>
-      </w:r>
-      <w:proofErr w:type="spellEnd"/>
-      <w:r>
-        <w:rPr>
-          <w:lang w:val="es-UY"/>
-        </w:rPr>
-        <w:t xml:space="preserve"> 1 = sum2 0 +1</w:t>
-      </w:r>
-      <w:r>
-        <w:rPr>
-          <w:lang w:val="es-UY"/>
-        </w:rPr>
-        <w:br/>
-        <w:t xml:space="preserve">= </w:t>
-      </w:r>
-      <w:proofErr w:type="spellStart"/>
-      <w:r>
-        <w:rPr>
-          <w:lang w:val="es-UY"/>
-        </w:rPr>
-        <w:t>def</w:t>
-      </w:r>
-      <w:proofErr w:type="spellEnd"/>
-      <w:r>
-        <w:rPr>
-          <w:lang w:val="es-UY"/>
-        </w:rPr>
-        <w:t xml:space="preserve"> </w:t>
-      </w:r>
-      <w:proofErr w:type="spellStart"/>
-      <w:r>
-        <w:rPr>
-          <w:lang w:val="es-UY"/>
-        </w:rPr>
-        <w:t>dosala</w:t>
-      </w:r>
-      <w:proofErr w:type="spellEnd"/>
-      <w:r>
-        <w:rPr>
-          <w:lang w:val="es-UY"/>
-        </w:rPr>
-        <w:t xml:space="preserve"> y sum2</w:t>
-      </w:r>
-      <w:r>
-        <w:rPr>
-          <w:lang w:val="es-UY"/>
-        </w:rPr>
-        <w:br/>
-        <w:t>2*</w:t>
-      </w:r>
-      <w:proofErr w:type="spellStart"/>
-      <w:r>
-        <w:rPr>
-          <w:lang w:val="es-UY"/>
-        </w:rPr>
-        <w:t>dosala</w:t>
-      </w:r>
-      <w:proofErr w:type="spellEnd"/>
-      <w:r>
-        <w:rPr>
-          <w:lang w:val="es-UY"/>
-        </w:rPr>
-        <w:t xml:space="preserve"> 0 = </w:t>
-      </w:r>
-      <w:proofErr w:type="spellStart"/>
-      <w:r>
-        <w:rPr>
-          <w:lang w:val="es-UY"/>
-        </w:rPr>
-        <w:t>dosala</w:t>
-      </w:r>
-      <w:proofErr w:type="spellEnd"/>
-      <w:r>
-        <w:rPr>
-          <w:lang w:val="es-UY"/>
-        </w:rPr>
-        <w:t xml:space="preserve"> 0 +1</w:t>
-      </w:r>
-      <w:r>
-        <w:rPr>
-          <w:lang w:val="es-UY"/>
-        </w:rPr>
-        <w:br/>
-        <w:t>=</w:t>
-      </w:r>
-      <w:proofErr w:type="spellStart"/>
-      <w:r>
-        <w:rPr>
-          <w:lang w:val="es-UY"/>
-        </w:rPr>
-        <w:t>def</w:t>
-      </w:r>
-      <w:proofErr w:type="spellEnd"/>
-      <w:r>
-        <w:rPr>
-          <w:lang w:val="es-UY"/>
-        </w:rPr>
-        <w:t xml:space="preserve"> </w:t>
-      </w:r>
-      <w:proofErr w:type="spellStart"/>
-      <w:r>
-        <w:rPr>
-          <w:lang w:val="es-UY"/>
-        </w:rPr>
-        <w:t>dosala</w:t>
-      </w:r>
-      <w:proofErr w:type="spellEnd"/>
-      <w:r>
-        <w:rPr>
-          <w:lang w:val="es-UY"/>
-        </w:rPr>
-        <w:br/>
-        <w:t>2*1 = 1+1</w:t>
-      </w:r>
-      <w:r>
-        <w:rPr>
-          <w:lang w:val="es-UY"/>
-        </w:rPr>
-        <w:br/>
-        <w:t>2=2</w:t>
-      </w:r>
-      <w:r>
-        <w:rPr>
-          <w:lang w:val="es-UY"/>
-        </w:rPr>
-        <w:br/>
-      </w:r>
-      <w:r>
-        <w:rPr>
-          <w:b/>
-          <w:lang w:val="es-UY"/>
-        </w:rPr>
-        <w:t>Paso Inductivo ( n = n+1 )</w:t>
-      </w:r>
-      <w:r>
-        <w:rPr>
-          <w:b/>
-          <w:lang w:val="es-UY"/>
-        </w:rPr>
-        <w:br/>
-      </w:r>
-      <w:r>
-        <w:rPr>
-          <w:lang w:val="es-UY"/>
-        </w:rPr>
-        <w:t xml:space="preserve">Hi) </w:t>
-      </w:r>
-      <w:proofErr w:type="spellStart"/>
-      <w:r>
-        <w:rPr>
-          <w:lang w:val="es-UY"/>
-        </w:rPr>
-        <w:t>dosala</w:t>
-      </w:r>
-      <w:proofErr w:type="spellEnd"/>
-      <w:r>
-        <w:rPr>
-          <w:lang w:val="es-UY"/>
-        </w:rPr>
-        <w:t xml:space="preserve"> (n+1) = (sum2 n ) +1</w:t>
-      </w:r>
-      <w:r>
-        <w:rPr>
-          <w:lang w:val="es-UY"/>
-        </w:rPr>
-        <w:br/>
-        <w:t xml:space="preserve">Ti) </w:t>
-      </w:r>
-      <w:proofErr w:type="spellStart"/>
-      <w:r>
-        <w:rPr>
-          <w:lang w:val="es-UY"/>
-        </w:rPr>
-        <w:t>dosala</w:t>
-      </w:r>
-      <w:proofErr w:type="spellEnd"/>
-      <w:r>
-        <w:rPr>
-          <w:lang w:val="es-UY"/>
-        </w:rPr>
-        <w:t xml:space="preserve"> ((n+1)+1) = ( sum2 (n+1) )+1</w:t>
-      </w:r>
-      <w:r>
-        <w:rPr>
-          <w:lang w:val="es-UY"/>
-        </w:rPr>
-        <w:br/>
-        <w:t>Demostración:</w:t>
-      </w:r>
-      <w:r>
-        <w:rPr>
-          <w:lang w:val="es-UY"/>
-        </w:rPr>
-        <w:br/>
-      </w:r>
-      <w:proofErr w:type="spellStart"/>
-      <w:r>
-        <w:rPr>
-          <w:lang w:val="es-UY"/>
-        </w:rPr>
-        <w:t>dosala</w:t>
-      </w:r>
-      <w:proofErr w:type="spellEnd"/>
-      <w:r>
-        <w:rPr>
-          <w:lang w:val="es-UY"/>
-        </w:rPr>
-        <w:t>(n+2) = (sum2 (n+1))+1</w:t>
-      </w:r>
-      <w:r>
-        <w:rPr>
-          <w:lang w:val="es-UY"/>
-        </w:rPr>
-        <w:br/>
-      </w:r>
-      <w:r>
-        <w:rPr>
-          <w:b/>
-          <w:lang w:val="es-UY"/>
-        </w:rPr>
-        <w:t xml:space="preserve">= </w:t>
-      </w:r>
-      <w:proofErr w:type="spellStart"/>
-      <w:r>
-        <w:rPr>
-          <w:b/>
-          <w:lang w:val="es-UY"/>
-        </w:rPr>
-        <w:t>def</w:t>
-      </w:r>
-      <w:proofErr w:type="spellEnd"/>
-      <w:r>
-        <w:rPr>
-          <w:b/>
-          <w:lang w:val="es-UY"/>
-        </w:rPr>
-        <w:t xml:space="preserve"> </w:t>
-      </w:r>
-      <w:proofErr w:type="spellStart"/>
-      <w:r>
-        <w:rPr>
-          <w:b/>
-          <w:lang w:val="es-UY"/>
-        </w:rPr>
-        <w:t>dosala</w:t>
-      </w:r>
-      <w:proofErr w:type="spellEnd"/>
-      <w:r>
-        <w:rPr>
-          <w:b/>
-          <w:lang w:val="es-UY"/>
-        </w:rPr>
-        <w:t xml:space="preserve"> y sum2</w:t>
-      </w:r>
-      <w:r>
-        <w:rPr>
-          <w:lang w:val="es-UY"/>
-        </w:rPr>
-        <w:br/>
-        <w:t>2*</w:t>
-      </w:r>
-      <w:r>
-        <w:rPr>
-          <w:lang w:val="es-UY"/>
-        </w:rPr>
-        <w:t>(</w:t>
-      </w:r>
-      <w:proofErr w:type="spellStart"/>
-      <w:r>
-        <w:rPr>
-          <w:lang w:val="es-UY"/>
-        </w:rPr>
-        <w:t>dosala</w:t>
-      </w:r>
-      <w:proofErr w:type="spellEnd"/>
-      <w:r>
-        <w:rPr>
-          <w:lang w:val="es-UY"/>
-        </w:rPr>
-        <w:t>(n+1)</w:t>
+          <w:lang w:val="es-UY"/>
+        </w:rPr>
+        <w:t>dosala(n+1)</w:t>
       </w:r>
       <w:r>
         <w:rPr>
@@ -2274,21 +1944,7 @@
           <w:lang w:val="es-UY"/>
         </w:rPr>
         <w:tab/>
-        <w:t>= (</w:t>
-      </w:r>
-      <w:proofErr w:type="spellStart"/>
-      <w:r>
-        <w:rPr>
-          <w:lang w:val="es-UY"/>
-        </w:rPr>
-        <w:t>dosala</w:t>
-      </w:r>
-      <w:proofErr w:type="spellEnd"/>
-      <w:r>
-        <w:rPr>
-          <w:lang w:val="es-UY"/>
-        </w:rPr>
-        <w:t xml:space="preserve"> (n+1)+sum2 n)+1</w:t>
+        <w:t>= (dosala (n+1)+sum2 n)+1</w:t>
       </w:r>
       <w:r>
         <w:rPr>
@@ -2314,19 +1970,7 @@
         <w:rPr>
           <w:lang w:val="es-UY"/>
         </w:rPr>
-        <w:t xml:space="preserve">2*( sum2 n </w:t>
-      </w:r>
-      <w:r>
-        <w:rPr>
-          <w:lang w:val="es-UY"/>
-        </w:rPr>
-        <w:t xml:space="preserve"> +1</w:t>
-      </w:r>
-      <w:r>
-        <w:rPr>
-          <w:lang w:val="es-UY"/>
-        </w:rPr>
-        <w:t>)</w:t>
+        <w:t>2*( sum2 n  +1)</w:t>
       </w:r>
       <w:r>
         <w:rPr>
@@ -2393,7 +2037,6 @@
     </w:p>
     <w:p>
       <w:pPr>
-        <w:ind w:left="360"/>
         <w:rPr>
           <w:rFonts w:eastAsiaTheme="minorEastAsia"/>
           <w:lang w:val="es-UY"/>
@@ -2421,6 +2064,471 @@
           <w:lang w:val="es-UY"/>
         </w:rPr>
         <w:lastRenderedPageBreak/>
+        <w:t>Listas:</w:t>
+      </w:r>
+      <w:r>
+        <w:rPr>
+          <w:rFonts w:eastAsiaTheme="minorEastAsia"/>
+          <w:lang w:val="es-UY"/>
+        </w:rPr>
+        <w:br/>
+        <w:t xml:space="preserve">Demosrar que </w:t>
+      </w:r>
+      <w:r>
+        <w:rPr>
+          <w:lang w:val="es-UY"/>
+        </w:rPr>
+        <w:t>(</w:t>
+      </w:r>
+      <w:r>
+        <w:rPr>
+          <w:rFonts w:ascii="Cambria Math" w:hAnsi="Cambria Math" w:cs="Cambria Math"/>
+          <w:lang w:val="es-UY"/>
+        </w:rPr>
+        <w:t>∀</w:t>
+      </w:r>
+      <w:r>
+        <w:rPr>
+          <w:lang w:val="es-UY"/>
+        </w:rPr>
+        <w:t>t1, t2::[a]) prefijo (unir t1 t2) t1 = True</w:t>
+      </w:r>
+      <w:r>
+        <w:rPr>
+          <w:lang w:val="es-UY"/>
+        </w:rPr>
+        <w:br/>
+      </w:r>
+      <w:r>
+        <w:rPr>
+          <w:lang w:val="es-UY"/>
+        </w:rPr>
+        <w:t>Funciones:</w:t>
+      </w:r>
+      <w:r>
+        <w:rPr>
+          <w:lang w:val="es-UY"/>
+        </w:rPr>
+        <w:br/>
+      </w:r>
+      <w:r>
+        <w:rPr>
+          <w:rFonts w:eastAsiaTheme="minorEastAsia"/>
+          <w:lang w:val="es-UY"/>
+        </w:rPr>
+        <w:t>prefijo::Eq a =&gt; [a]-&gt;[a]-&gt;Bool</w:t>
+      </w:r>
+      <w:r>
+        <w:rPr>
+          <w:rFonts w:eastAsiaTheme="minorEastAsia"/>
+          <w:lang w:val="es-UY"/>
+        </w:rPr>
+        <w:br/>
+        <w:t>prefijo [] l = True</w:t>
+      </w:r>
+      <w:r>
+        <w:rPr>
+          <w:rFonts w:eastAsiaTheme="minorEastAsia"/>
+          <w:lang w:val="es-UY"/>
+        </w:rPr>
+        <w:br/>
+        <w:t>prefijo (x:xs) (y:ys)</w:t>
+      </w:r>
+      <w:r>
+        <w:rPr>
+          <w:rFonts w:eastAsiaTheme="minorEastAsia"/>
+          <w:lang w:val="es-UY"/>
+        </w:rPr>
+        <w:br/>
+        <w:t xml:space="preserve">            | x == y = prefijo xs ys </w:t>
+      </w:r>
+      <w:r>
+        <w:rPr>
+          <w:rFonts w:eastAsiaTheme="minorEastAsia"/>
+          <w:lang w:val="es-UY"/>
+        </w:rPr>
+        <w:br/>
+        <w:t xml:space="preserve">            | otherwise = False;</w:t>
+      </w:r>
+      <w:r>
+        <w:rPr>
+          <w:rFonts w:eastAsiaTheme="minorEastAsia"/>
+          <w:lang w:val="es-UY"/>
+        </w:rPr>
+        <w:br/>
+        <w:t>unir::[a]-&gt;[a]-&gt;[a]</w:t>
+      </w:r>
+      <w:r>
+        <w:rPr>
+          <w:rFonts w:eastAsiaTheme="minorEastAsia"/>
+          <w:lang w:val="es-UY"/>
+        </w:rPr>
+        <w:br/>
+        <w:t>unir [] l = l</w:t>
+      </w:r>
+      <w:r>
+        <w:rPr>
+          <w:rFonts w:eastAsiaTheme="minorEastAsia"/>
+          <w:lang w:val="es-UY"/>
+        </w:rPr>
+        <w:br/>
+        <w:t xml:space="preserve">unir </w:t>
+      </w:r>
+      <w:r>
+        <w:rPr>
+          <w:rFonts w:eastAsiaTheme="minorEastAsia"/>
+          <w:lang w:val="es-UY"/>
+        </w:rPr>
+        <w:t xml:space="preserve">(x:xs) </w:t>
+      </w:r>
+      <w:r>
+        <w:rPr>
+          <w:rFonts w:eastAsiaTheme="minorEastAsia"/>
+          <w:lang w:val="es-UY"/>
+        </w:rPr>
+        <w:t xml:space="preserve">l2 = </w:t>
+      </w:r>
+      <w:r>
+        <w:rPr>
+          <w:rFonts w:eastAsiaTheme="minorEastAsia"/>
+          <w:lang w:val="es-UY"/>
+        </w:rPr>
+        <w:t>x: (unir xs l2)</w:t>
+      </w:r>
+      <w:r>
+        <w:rPr>
+          <w:rFonts w:eastAsiaTheme="minorEastAsia"/>
+          <w:lang w:val="es-UY"/>
+        </w:rPr>
+        <w:t>;</w:t>
+      </w:r>
+      <w:r>
+        <w:rPr>
+          <w:rFonts w:eastAsiaTheme="minorEastAsia"/>
+          <w:lang w:val="es-UY"/>
+        </w:rPr>
+        <w:br/>
+      </w:r>
+      <w:r>
+        <w:rPr>
+          <w:rFonts w:eastAsiaTheme="minorEastAsia"/>
+          <w:lang w:val="es-UY"/>
+        </w:rPr>
+        <w:br/>
+        <w:t>Paso base ( lista vacia)</w:t>
+      </w:r>
+      <w:r>
+        <w:rPr>
+          <w:rFonts w:eastAsiaTheme="minorEastAsia"/>
+          <w:lang w:val="es-UY"/>
+        </w:rPr>
+        <w:br/>
+        <w:t>prefijo(unir [] l2) [] = True</w:t>
+      </w:r>
+      <w:r>
+        <w:rPr>
+          <w:rFonts w:eastAsiaTheme="minorEastAsia"/>
+          <w:lang w:val="es-UY"/>
+        </w:rPr>
+        <w:br/>
+        <w:t xml:space="preserve">= definicio unir </w:t>
+      </w:r>
+      <w:r>
+        <w:rPr>
+          <w:rFonts w:eastAsiaTheme="minorEastAsia"/>
+          <w:lang w:val="es-UY"/>
+        </w:rPr>
+        <w:br/>
+        <w:t>prefijo l2 [] = True</w:t>
+      </w:r>
+      <w:r>
+        <w:rPr>
+          <w:rFonts w:eastAsiaTheme="minorEastAsia"/>
+          <w:lang w:val="es-UY"/>
+        </w:rPr>
+        <w:br/>
+        <w:t xml:space="preserve">= def prefijo </w:t>
+      </w:r>
+      <w:r>
+        <w:rPr>
+          <w:rFonts w:eastAsiaTheme="minorEastAsia"/>
+          <w:lang w:val="es-UY"/>
+        </w:rPr>
+        <w:br/>
+        <w:t>True = True</w:t>
+      </w:r>
+      <w:r>
+        <w:rPr>
+          <w:rFonts w:eastAsiaTheme="minorEastAsia"/>
+          <w:lang w:val="es-UY"/>
+        </w:rPr>
+        <w:br/>
+        <w:t>Paso inductivo ( x:xs)</w:t>
+      </w:r>
+      <w:r>
+        <w:rPr>
+          <w:rFonts w:eastAsiaTheme="minorEastAsia"/>
+          <w:lang w:val="es-UY"/>
+        </w:rPr>
+        <w:br/>
+        <w:t>Hi) prefijo (unir (xs) l2) (xs) = True</w:t>
+      </w:r>
+      <w:r>
+        <w:rPr>
+          <w:rFonts w:eastAsiaTheme="minorEastAsia"/>
+          <w:lang w:val="es-UY"/>
+        </w:rPr>
+        <w:br/>
+        <w:t>Ti)prefijo (unir (x:xs) l2 ) (x:xs) = True</w:t>
+      </w:r>
+      <w:r>
+        <w:rPr>
+          <w:rFonts w:eastAsiaTheme="minorEastAsia"/>
+          <w:lang w:val="es-UY"/>
+        </w:rPr>
+        <w:br/>
+      </w:r>
+    </w:p>
+    <w:p>
+      <w:pPr>
+        <w:rPr>
+          <w:rFonts w:eastAsiaTheme="minorEastAsia"/>
+          <w:lang w:val="es-UY"/>
+        </w:rPr>
+      </w:pPr>
+      <w:r>
+        <w:rPr>
+          <w:rFonts w:eastAsiaTheme="minorEastAsia"/>
+          <w:b/>
+          <w:bCs/>
+          <w:lang w:val="es-UY"/>
+        </w:rPr>
+        <w:t>Demostracion</w:t>
+      </w:r>
+      <w:r>
+        <w:rPr>
+          <w:rFonts w:eastAsiaTheme="minorEastAsia"/>
+          <w:b/>
+          <w:bCs/>
+          <w:lang w:val="es-UY"/>
+        </w:rPr>
+        <w:br/>
+      </w:r>
+      <w:r>
+        <w:rPr>
+          <w:rFonts w:eastAsiaTheme="minorEastAsia"/>
+          <w:lang w:val="es-UY"/>
+        </w:rPr>
+        <w:br/>
+      </w:r>
+      <w:r>
+        <w:rPr>
+          <w:rFonts w:eastAsiaTheme="minorEastAsia"/>
+          <w:lang w:val="es-UY"/>
+        </w:rPr>
+        <w:t>prefijo (unir (x:xs) l2 ) (x:xs)</w:t>
+      </w:r>
+      <w:r>
+        <w:rPr>
+          <w:rFonts w:eastAsiaTheme="minorEastAsia"/>
+          <w:lang w:val="es-UY"/>
+        </w:rPr>
+        <w:br/>
+      </w:r>
+      <w:r>
+        <w:rPr>
+          <w:rFonts w:eastAsiaTheme="minorEastAsia"/>
+          <w:b/>
+          <w:bCs/>
+          <w:lang w:val="es-UY"/>
+        </w:rPr>
+        <w:t xml:space="preserve">= definicion unir </w:t>
+      </w:r>
+      <w:r>
+        <w:rPr>
+          <w:rFonts w:eastAsiaTheme="minorEastAsia"/>
+          <w:b/>
+          <w:bCs/>
+          <w:lang w:val="es-UY"/>
+        </w:rPr>
+        <w:br/>
+      </w:r>
+      <w:r>
+        <w:rPr>
+          <w:rFonts w:eastAsiaTheme="minorEastAsia"/>
+          <w:lang w:val="es-UY"/>
+        </w:rPr>
+        <w:t xml:space="preserve">prefijo ( x : (unir xs l2 ) </w:t>
+      </w:r>
+      <w:r>
+        <w:rPr>
+          <w:rFonts w:eastAsiaTheme="minorEastAsia"/>
+          <w:lang w:val="es-UY"/>
+        </w:rPr>
+        <w:t>(x:xs)</w:t>
+      </w:r>
+      <w:r>
+        <w:rPr>
+          <w:rFonts w:eastAsiaTheme="minorEastAsia"/>
+          <w:lang w:val="es-UY"/>
+        </w:rPr>
+        <w:br/>
+      </w:r>
+      <w:r>
+        <w:rPr>
+          <w:rFonts w:eastAsiaTheme="minorEastAsia"/>
+          <w:b/>
+          <w:bCs/>
+          <w:lang w:val="es-UY"/>
+        </w:rPr>
+        <w:t>= definición prefijo</w:t>
+      </w:r>
+      <w:r>
+        <w:rPr>
+          <w:rFonts w:eastAsiaTheme="minorEastAsia"/>
+          <w:lang w:val="es-UY"/>
+        </w:rPr>
+        <w:br/>
+      </w:r>
+      <w:r>
+        <w:rPr>
+          <w:rFonts w:eastAsiaTheme="minorEastAsia"/>
+          <w:b/>
+          <w:bCs/>
+          <w:lang w:val="es-UY"/>
+        </w:rPr>
+        <w:t>(Caso == )</w:t>
+      </w:r>
+      <w:r>
+        <w:rPr>
+          <w:rFonts w:eastAsiaTheme="minorEastAsia"/>
+          <w:b/>
+          <w:bCs/>
+          <w:lang w:val="es-UY"/>
+        </w:rPr>
+        <w:br/>
+      </w:r>
+      <w:r>
+        <w:rPr>
+          <w:rFonts w:eastAsiaTheme="minorEastAsia"/>
+          <w:lang w:val="es-UY"/>
+        </w:rPr>
+        <w:t xml:space="preserve">prefijo (unir xs l2) xs </w:t>
+      </w:r>
+      <w:r>
+        <w:rPr>
+          <w:rFonts w:eastAsiaTheme="minorEastAsia"/>
+          <w:lang w:val="es-UY"/>
+        </w:rPr>
+        <w:br/>
+      </w:r>
+      <w:r>
+        <w:rPr>
+          <w:rFonts w:eastAsiaTheme="minorEastAsia"/>
+          <w:b/>
+          <w:bCs/>
+          <w:lang w:val="es-UY"/>
+        </w:rPr>
+        <w:t>= Hi)</w:t>
+      </w:r>
+      <w:r>
+        <w:rPr>
+          <w:rFonts w:eastAsiaTheme="minorEastAsia"/>
+          <w:b/>
+          <w:bCs/>
+          <w:lang w:val="es-UY"/>
+        </w:rPr>
+        <w:br/>
+      </w:r>
+      <w:r>
+        <w:rPr>
+          <w:rFonts w:eastAsiaTheme="minorEastAsia"/>
+          <w:lang w:val="es-UY"/>
+        </w:rPr>
+        <w:t>True                                = True</w:t>
+      </w:r>
+      <w:r>
+        <w:rPr>
+          <w:rFonts w:eastAsiaTheme="minorEastAsia"/>
+          <w:lang w:val="es-UY"/>
+        </w:rPr>
+        <w:br/>
+      </w:r>
+      <w:r>
+        <w:rPr>
+          <w:rFonts w:eastAsiaTheme="minorEastAsia"/>
+          <w:b/>
+          <w:bCs/>
+          <w:lang w:val="es-UY"/>
+        </w:rPr>
+        <w:t>(caso otherwise)</w:t>
+      </w:r>
+      <w:r>
+        <w:rPr>
+          <w:rFonts w:eastAsiaTheme="minorEastAsia"/>
+          <w:b/>
+          <w:bCs/>
+          <w:lang w:val="es-UY"/>
+        </w:rPr>
+        <w:br/>
+      </w:r>
+      <w:r>
+        <w:rPr>
+          <w:rFonts w:eastAsiaTheme="minorEastAsia"/>
+          <w:lang w:val="es-UY"/>
+        </w:rPr>
+        <w:t>nunca entra por que se esta pasando la misma lista que se unió con l2</w:t>
+      </w:r>
+      <w:r>
+        <w:rPr>
+          <w:rFonts w:eastAsiaTheme="minorEastAsia"/>
+          <w:lang w:val="es-UY"/>
+        </w:rPr>
+        <w:br/>
+        <w:t>por ende tendrán siempre el mismo comienzo.</w:t>
+      </w:r>
+      <w:r>
+        <w:rPr>
+          <w:rFonts w:eastAsiaTheme="minorEastAsia"/>
+          <w:lang w:val="es-UY"/>
+        </w:rPr>
+        <w:br/>
+      </w:r>
+      <w:r>
+        <w:rPr>
+          <w:rFonts w:eastAsiaTheme="minorEastAsia"/>
+          <w:lang w:val="es-UY"/>
+        </w:rPr>
+        <w:br/>
+      </w:r>
+      <w:r>
+        <w:rPr>
+          <w:rFonts w:eastAsiaTheme="minorEastAsia"/>
+          <w:b/>
+          <w:bCs/>
+          <w:lang w:val="es-UY"/>
+        </w:rPr>
+        <w:t>LQQD</w:t>
+      </w:r>
+      <w:r>
+        <w:rPr>
+          <w:rFonts w:eastAsiaTheme="minorEastAsia"/>
+          <w:lang w:val="es-UY"/>
+        </w:rPr>
+        <w:br/>
+      </w:r>
+      <w:r>
+        <w:rPr>
+          <w:rFonts w:eastAsiaTheme="minorEastAsia"/>
+          <w:lang w:val="es-UY"/>
+        </w:rPr>
+        <w:br/>
+      </w:r>
+      <w:r>
+        <w:rPr>
+          <w:rFonts w:eastAsiaTheme="minorEastAsia"/>
+          <w:lang w:val="es-UY"/>
+        </w:rPr>
         <w:br/>
       </w:r>
       <w:r>
@@ -2461,6 +2569,7 @@
           <w:rFonts w:eastAsiaTheme="minorEastAsia"/>
           <w:lang w:val="es-UY"/>
         </w:rPr>
+        <w:lastRenderedPageBreak/>
         <w:br/>
       </w:r>
       <w:r>
@@ -2482,7 +2591,7 @@
 </file>
 
 <file path=word/numbering.xml><?xml version="1.0" encoding="utf-8"?>
-<w:numbering xmlns:wpc="http://schemas.microsoft.com/office/word/2010/wordprocessingCanvas" xmlns:cx="http://schemas.microsoft.com/office/drawing/2014/chartex" xmlns:mc="http://schemas.openxmlformats.org/markup-compatibility/2006" xmlns:o="urn:schemas-microsoft-com:office:office" xmlns:r="http://schemas.openxmlformats.org/officeDocument/2006/relationships" xmlns:m="http://schemas.openxmlformats.org/officeDocument/2006/math" xmlns:v="urn:schemas-microsoft-com:vml" xmlns:wp14="http://schemas.microsoft.com/office/word/2010/wordprocessingDrawing" xmlns:wp="http://schemas.openxmlformats.org/drawingml/2006/wordprocessingDrawing" xmlns:w10="urn:schemas-microsoft-com:office:word" xmlns:w="http://schemas.openxmlformats.org/wordprocessingml/2006/main" xmlns:w14="http://schemas.microsoft.com/office/word/2010/wordml" xmlns:w15="http://schemas.microsoft.com/office/word/2012/wordml" xmlns:w16se="http://schemas.microsoft.com/office/word/2015/wordml/symex" xmlns:wpg="http://schemas.microsoft.com/office/word/2010/wordprocessingGroup" xmlns:wpi="http://schemas.microsoft.com/office/word/2010/wordprocessingInk" xmlns:wne="http://schemas.microsoft.com/office/word/2006/wordml" xmlns:wps="http://schemas.microsoft.com/office/word/2010/wordprocessingShape" mc:Ignorable="w14 w15 w16se wp14">
+<w:numbering xmlns:wpc="http://schemas.microsoft.com/office/word/2010/wordprocessingCanvas" xmlns:cx="http://schemas.microsoft.com/office/drawing/2014/chartex" xmlns:cx1="http://schemas.microsoft.com/office/drawing/2015/9/8/chartex" xmlns:cx2="http://schemas.microsoft.com/office/drawing/2015/10/21/chartex" xmlns:cx3="http://schemas.microsoft.com/office/drawing/2016/5/9/chartex" xmlns:cx4="http://schemas.microsoft.com/office/drawing/2016/5/10/chartex" xmlns:cx5="http://schemas.microsoft.com/office/drawing/2016/5/11/chartex" xmlns:cx6="http://schemas.microsoft.com/office/drawing/2016/5/12/chartex" xmlns:cx7="http://schemas.microsoft.com/office/drawing/2016/5/13/chartex" xmlns:cx8="http://schemas.microsoft.com/office/drawing/2016/5/14/chartex" xmlns:mc="http://schemas.openxmlformats.org/markup-compatibility/2006" xmlns:aink="http://schemas.microsoft.com/office/drawing/2016/ink" xmlns:am3d="http://schemas.microsoft.com/office/drawing/2017/model3d" xmlns:o="urn:schemas-microsoft-com:office:office" xmlns:r="http://schemas.openxmlformats.org/officeDocument/2006/relationships" xmlns:m="http://schemas.openxmlformats.org/officeDocument/2006/math" xmlns:v="urn:schemas-microsoft-com:vml" xmlns:wp14="http://schemas.microsoft.com/office/word/2010/wordprocessingDrawing" xmlns:wp="http://schemas.openxmlformats.org/drawingml/2006/wordprocessingDrawing" xmlns:w10="urn:schemas-microsoft-com:office:word" xmlns:w="http://schemas.openxmlformats.org/wordprocessingml/2006/main" xmlns:w14="http://schemas.microsoft.com/office/word/2010/wordml" xmlns:w15="http://schemas.microsoft.com/office/word/2012/wordml" xmlns:w16cid="http://schemas.microsoft.com/office/word/2016/wordml/cid" xmlns:w16se="http://schemas.microsoft.com/office/word/2015/wordml/symex" xmlns:wpg="http://schemas.microsoft.com/office/word/2010/wordprocessingGroup" xmlns:wpi="http://schemas.microsoft.com/office/word/2010/wordprocessingInk" xmlns:wne="http://schemas.microsoft.com/office/word/2006/wordml" xmlns:wps="http://schemas.microsoft.com/office/word/2010/wordprocessingShape" mc:Ignorable="w14 w15 w16se w16cid wp14">
   <w:abstractNum w:abstractNumId="0" w15:restartNumberingAfterBreak="0">
     <w:nsid w:val="57036405"/>
     <w:multiLevelType w:val="hybridMultilevel"/>
@@ -2579,7 +2688,7 @@
 </file>
 
 <file path=word/styles.xml><?xml version="1.0" encoding="utf-8"?>
-<w:styles xmlns:mc="http://schemas.openxmlformats.org/markup-compatibility/2006" xmlns:r="http://schemas.openxmlformats.org/officeDocument/2006/relationships" xmlns:w="http://schemas.openxmlformats.org/wordprocessingml/2006/main" xmlns:w14="http://schemas.microsoft.com/office/word/2010/wordml" xmlns:w15="http://schemas.microsoft.com/office/word/2012/wordml" xmlns:w16se="http://schemas.microsoft.com/office/word/2015/wordml/symex" mc:Ignorable="w14 w15 w16se">
+<w:styles xmlns:mc="http://schemas.openxmlformats.org/markup-compatibility/2006" xmlns:r="http://schemas.openxmlformats.org/officeDocument/2006/relationships" xmlns:w="http://schemas.openxmlformats.org/wordprocessingml/2006/main" xmlns:w14="http://schemas.microsoft.com/office/word/2010/wordml" xmlns:w15="http://schemas.microsoft.com/office/word/2012/wordml" xmlns:w16cid="http://schemas.microsoft.com/office/word/2016/wordml/cid" xmlns:w16se="http://schemas.microsoft.com/office/word/2015/wordml/symex" mc:Ignorable="w14 w15 w16se w16cid">
   <w:docDefaults>
     <w:rPrDefault>
       <w:rPr>
@@ -2595,7 +2704,7 @@
       </w:pPr>
     </w:pPrDefault>
   </w:docDefaults>
-  <w:latentStyles w:defLockedState="0" w:defUIPriority="99" w:defSemiHidden="0" w:defUnhideWhenUsed="0" w:defQFormat="0" w:count="371">
+  <w:latentStyles w:defLockedState="0" w:defUIPriority="99" w:defSemiHidden="0" w:defUnhideWhenUsed="0" w:defQFormat="0" w:count="377">
     <w:lsdException w:name="Normal" w:uiPriority="0" w:qFormat="1"/>
     <w:lsdException w:name="heading 1" w:uiPriority="9" w:qFormat="1"/>
     <w:lsdException w:name="heading 2" w:semiHidden="1" w:uiPriority="9" w:unhideWhenUsed="1" w:qFormat="1"/>
@@ -2743,11 +2852,8 @@
     <w:lsdException w:name="Table 3D effects 3" w:semiHidden="1" w:unhideWhenUsed="1"/>
     <w:lsdException w:name="Table Contemporary" w:semiHidden="1" w:unhideWhenUsed="1"/>
     <w:lsdException w:name="Table Elegant" w:semiHidden="1" w:unhideWhenUsed="1"/>
-    <w:lsdException w:name="Table Professional" w:semiHidden="1" w:unhideWhenUsed="1"/>
     <w:lsdException w:name="Table Subtle 1" w:semiHidden="1" w:unhideWhenUsed="1"/>
     <w:lsdException w:name="Table Subtle 2" w:semiHidden="1" w:unhideWhenUsed="1"/>
-    <w:lsdException w:name="Table Web 1" w:semiHidden="1" w:unhideWhenUsed="1"/>
-    <w:lsdException w:name="Table Web 2" w:semiHidden="1" w:unhideWhenUsed="1"/>
     <w:lsdException w:name="Table Web 3" w:semiHidden="1" w:unhideWhenUsed="1"/>
     <w:lsdException w:name="Balloon Text" w:semiHidden="1" w:unhideWhenUsed="1"/>
     <w:lsdException w:name="Table Grid" w:uiPriority="39"/>
@@ -2967,6 +3073,12 @@
     <w:lsdException w:name="List Table 5 Dark Accent 6" w:uiPriority="50"/>
     <w:lsdException w:name="List Table 6 Colorful Accent 6" w:uiPriority="51"/>
     <w:lsdException w:name="List Table 7 Colorful Accent 6" w:uiPriority="52"/>
+    <w:lsdException w:name="Mention" w:semiHidden="1" w:unhideWhenUsed="1"/>
+    <w:lsdException w:name="Smart Hyperlink" w:semiHidden="1" w:unhideWhenUsed="1"/>
+    <w:lsdException w:name="Hashtag" w:semiHidden="1" w:unhideWhenUsed="1"/>
+    <w:lsdException w:name="Unresolved Mention" w:semiHidden="1" w:unhideWhenUsed="1"/>
+    <w:lsdException w:name="Smart Link" w:semiHidden="1" w:unhideWhenUsed="1"/>
+    <w:lsdException w:name="Smart Link Error" w:semiHidden="1" w:unhideWhenUsed="1"/>
   </w:latentStyles>
   <w:style w:type="paragraph" w:default="1" w:styleId="Normal">
     <w:name w:val="Normal"/>

</xml_diff>